<commit_message>
all chapters are done individually
</commit_message>
<xml_diff>
--- a/Sem 5/chapter 2.docx
+++ b/Sem 5/chapter 2.docx
@@ -4459,7 +4459,23 @@
           <w:sz w:val="24"/>
           <w:szCs w:val="28"/>
         </w:rPr>
-        <w:t>Stakeholders can be defined as “anyone who has an interest in what an organisation does”. Stakeholders may include individuals and groups of people who have some direct interest in the event’s planning, production and implementation or in participating in. Following are the Stakeholders of our System:</w:t>
+        <w:t xml:space="preserve">Stakeholders can be defined as “anyone who has an interest in </w:t>
+      </w:r>
+      <w:r>
+        <w:rPr>
+          <w:rFonts w:ascii="Times New Roman" w:eastAsia="Microsoft YaHei UI" w:hAnsi="Times New Roman" w:cs="Times New Roman"/>
+          <w:sz w:val="24"/>
+          <w:szCs w:val="28"/>
+        </w:rPr>
+        <w:t>system to be built</w:t>
+      </w:r>
+      <w:r>
+        <w:rPr>
+          <w:rFonts w:ascii="Times New Roman" w:eastAsia="Microsoft YaHei UI" w:hAnsi="Times New Roman" w:cs="Times New Roman"/>
+          <w:sz w:val="24"/>
+          <w:szCs w:val="28"/>
+        </w:rPr>
+        <w:t>”. Stakeholders may include individuals and groups of people who have some direct interest in the event’s planning, production and implementation or in participating in. Following are the Stakeholders of our System:</w:t>
       </w:r>
     </w:p>
     <w:p>
@@ -4584,7 +4600,8 @@
     </w:p>
     <w:p>
       <w:pPr>
-        <w:ind w:left="720" w:right="720"/>
+        <w:pStyle w:val="ListParagraph"/>
+        <w:ind w:right="720"/>
         <w:jc w:val="both"/>
         <w:rPr>
           <w:rFonts w:ascii="Microsoft YaHei UI" w:eastAsia="Microsoft YaHei UI" w:hAnsi="Microsoft YaHei UI"/>
@@ -4596,10 +4613,82 @@
     <w:p>
       <w:pPr>
         <w:pStyle w:val="ListParagraph"/>
+        <w:numPr>
+          <w:ilvl w:val="0"/>
+          <w:numId w:val="12"/>
+        </w:numPr>
+        <w:ind w:left="1080" w:right="720"/>
+        <w:jc w:val="both"/>
+        <w:rPr>
+          <w:rFonts w:ascii="Times New Roman" w:eastAsia="Microsoft YaHei UI" w:hAnsi="Times New Roman" w:cs="Times New Roman"/>
+          <w:sz w:val="28"/>
+          <w:szCs w:val="28"/>
+        </w:rPr>
+      </w:pPr>
+      <w:r>
+        <w:rPr>
+          <w:rFonts w:ascii="Times New Roman" w:eastAsia="Microsoft YaHei UI" w:hAnsi="Times New Roman" w:cs="Times New Roman"/>
+          <w:sz w:val="28"/>
+          <w:szCs w:val="28"/>
+        </w:rPr>
+        <w:t>Admin:</w:t>
+      </w:r>
+    </w:p>
+    <w:p>
+      <w:pPr>
+        <w:pStyle w:val="ListParagraph"/>
+        <w:numPr>
+          <w:ilvl w:val="1"/>
+          <w:numId w:val="12"/>
+        </w:numPr>
+        <w:ind w:left="1080" w:right="720"/>
+        <w:jc w:val="both"/>
+        <w:rPr>
+          <w:rFonts w:ascii="Times New Roman" w:eastAsia="Microsoft YaHei UI" w:hAnsi="Times New Roman" w:cs="Times New Roman"/>
+          <w:sz w:val="28"/>
+          <w:szCs w:val="28"/>
+        </w:rPr>
+      </w:pPr>
+      <w:r>
+        <w:rPr>
+          <w:rFonts w:ascii="Times New Roman" w:eastAsia="Microsoft YaHei UI" w:hAnsi="Times New Roman" w:cs="Times New Roman"/>
+          <w:sz w:val="24"/>
+          <w:szCs w:val="28"/>
+        </w:rPr>
+        <w:t>Admin is a person who is responsible for verifying and validating the events that are going to happen.</w:t>
+      </w:r>
+    </w:p>
+    <w:p>
+      <w:pPr>
+        <w:pStyle w:val="ListParagraph"/>
+        <w:numPr>
+          <w:ilvl w:val="1"/>
+          <w:numId w:val="12"/>
+        </w:numPr>
+        <w:ind w:left="1080" w:right="720"/>
+        <w:jc w:val="both"/>
+        <w:rPr>
+          <w:rFonts w:ascii="Times New Roman" w:eastAsia="Microsoft YaHei UI" w:hAnsi="Times New Roman" w:cs="Times New Roman"/>
+          <w:sz w:val="28"/>
+          <w:szCs w:val="28"/>
+        </w:rPr>
+      </w:pPr>
+      <w:r>
+        <w:rPr>
+          <w:rFonts w:ascii="Times New Roman" w:eastAsia="Microsoft YaHei UI" w:hAnsi="Times New Roman" w:cs="Times New Roman"/>
+          <w:sz w:val="24"/>
+          <w:szCs w:val="28"/>
+        </w:rPr>
+        <w:t>He or she manages meet the needs of the user.</w:t>
+      </w:r>
+    </w:p>
+    <w:p>
+      <w:pPr>
+        <w:pStyle w:val="ListParagraph"/>
         <w:ind w:right="720"/>
         <w:jc w:val="both"/>
         <w:rPr>
-          <w:rFonts w:ascii="Microsoft YaHei UI" w:eastAsia="Microsoft YaHei UI" w:hAnsi="Microsoft YaHei UI"/>
+          <w:rFonts w:ascii="Times New Roman" w:eastAsia="Microsoft YaHei UI" w:hAnsi="Times New Roman" w:cs="Times New Roman"/>
           <w:sz w:val="28"/>
           <w:szCs w:val="28"/>
         </w:rPr>
@@ -4610,7 +4699,7 @@
         <w:pStyle w:val="ListParagraph"/>
         <w:numPr>
           <w:ilvl w:val="0"/>
-          <w:numId w:val="2"/>
+          <w:numId w:val="12"/>
         </w:numPr>
         <w:ind w:left="1080" w:right="720"/>
         <w:jc w:val="both"/>
@@ -4626,7 +4715,75 @@
           <w:sz w:val="28"/>
           <w:szCs w:val="28"/>
         </w:rPr>
-        <w:t>Participants :</w:t>
+        <w:t>Event Organiser:</w:t>
+      </w:r>
+    </w:p>
+    <w:p>
+      <w:pPr>
+        <w:pStyle w:val="ListParagraph"/>
+        <w:numPr>
+          <w:ilvl w:val="0"/>
+          <w:numId w:val="14"/>
+        </w:numPr>
+        <w:ind w:left="1080" w:right="720"/>
+        <w:jc w:val="both"/>
+        <w:rPr>
+          <w:rFonts w:ascii="Times New Roman" w:eastAsia="Microsoft YaHei UI" w:hAnsi="Times New Roman" w:cs="Times New Roman"/>
+          <w:sz w:val="24"/>
+          <w:szCs w:val="28"/>
+        </w:rPr>
+      </w:pPr>
+      <w:r>
+        <w:rPr>
+          <w:rFonts w:ascii="Times New Roman" w:eastAsia="Microsoft YaHei UI" w:hAnsi="Times New Roman" w:cs="Times New Roman"/>
+          <w:sz w:val="24"/>
+          <w:szCs w:val="28"/>
+        </w:rPr>
+        <w:t>He is the person who organises the event to provide people of his interest to know more about their field.</w:t>
+      </w:r>
+    </w:p>
+    <w:p>
+      <w:pPr>
+        <w:pStyle w:val="ListParagraph"/>
+        <w:ind w:right="720"/>
+        <w:jc w:val="both"/>
+        <w:rPr>
+          <w:rFonts w:ascii="Times New Roman" w:eastAsia="Microsoft YaHei UI" w:hAnsi="Times New Roman" w:cs="Times New Roman"/>
+          <w:sz w:val="28"/>
+          <w:szCs w:val="28"/>
+        </w:rPr>
+      </w:pPr>
+    </w:p>
+    <w:p>
+      <w:pPr>
+        <w:pStyle w:val="ListParagraph"/>
+        <w:numPr>
+          <w:ilvl w:val="0"/>
+          <w:numId w:val="12"/>
+        </w:numPr>
+        <w:ind w:left="1080" w:right="720"/>
+        <w:jc w:val="both"/>
+        <w:rPr>
+          <w:rFonts w:ascii="Times New Roman" w:eastAsia="Microsoft YaHei UI" w:hAnsi="Times New Roman" w:cs="Times New Roman"/>
+          <w:sz w:val="28"/>
+          <w:szCs w:val="28"/>
+        </w:rPr>
+      </w:pPr>
+      <w:r>
+        <w:rPr>
+          <w:rFonts w:ascii="Times New Roman" w:eastAsia="Microsoft YaHei UI" w:hAnsi="Times New Roman" w:cs="Times New Roman"/>
+          <w:sz w:val="28"/>
+          <w:szCs w:val="28"/>
+        </w:rPr>
+        <w:t>Participants</w:t>
+      </w:r>
+      <w:r>
+        <w:rPr>
+          <w:rFonts w:ascii="Times New Roman" w:eastAsia="Microsoft YaHei UI" w:hAnsi="Times New Roman" w:cs="Times New Roman"/>
+          <w:sz w:val="28"/>
+          <w:szCs w:val="28"/>
+        </w:rPr>
+        <w:t>:</w:t>
       </w:r>
     </w:p>
     <w:p>
@@ -4694,7 +4851,7 @@
         <w:pStyle w:val="ListParagraph"/>
         <w:numPr>
           <w:ilvl w:val="0"/>
-          <w:numId w:val="2"/>
+          <w:numId w:val="12"/>
         </w:numPr>
         <w:ind w:left="1080" w:right="720"/>
         <w:jc w:val="both"/>
@@ -4778,9 +4935,9 @@
         <w:pStyle w:val="ListParagraph"/>
         <w:numPr>
           <w:ilvl w:val="0"/>
-          <w:numId w:val="2"/>
+          <w:numId w:val="12"/>
         </w:numPr>
-        <w:ind w:left="1080" w:right="720"/>
+        <w:ind w:right="720"/>
         <w:jc w:val="both"/>
         <w:rPr>
           <w:rFonts w:ascii="Times New Roman" w:eastAsia="Microsoft YaHei UI" w:hAnsi="Times New Roman" w:cs="Times New Roman"/>
@@ -4812,6 +4969,8 @@
         </w:rPr>
         <w:t>:</w:t>
       </w:r>
+      <w:bookmarkStart w:id="1" w:name="_GoBack"/>
+      <w:bookmarkEnd w:id="1"/>
     </w:p>
     <w:p>
       <w:pPr>
@@ -4842,7 +5001,25 @@
           <w:sz w:val="24"/>
           <w:szCs w:val="28"/>
         </w:rPr>
-        <w:t xml:space="preserve">h of events on </w:t>
+        <w:t xml:space="preserve">h </w:t>
+      </w:r>
+      <w:proofErr w:type="gramStart"/>
+      <w:r>
+        <w:rPr>
+          <w:rFonts w:ascii="Times New Roman" w:eastAsia="Microsoft YaHei UI" w:hAnsi="Times New Roman" w:cs="Times New Roman"/>
+          <w:sz w:val="24"/>
+          <w:szCs w:val="28"/>
+        </w:rPr>
+        <w:t>of</w:t>
+      </w:r>
+      <w:proofErr w:type="gramEnd"/>
+      <w:r>
+        <w:rPr>
+          <w:rFonts w:ascii="Times New Roman" w:eastAsia="Microsoft YaHei UI" w:hAnsi="Times New Roman" w:cs="Times New Roman"/>
+          <w:sz w:val="24"/>
+          <w:szCs w:val="28"/>
+        </w:rPr>
+        <w:t xml:space="preserve"> events on </w:t>
       </w:r>
       <w:r>
         <w:rPr>
@@ -4959,8 +5136,8 @@
           <w:sz w:val="72"/>
         </w:rPr>
       </w:pPr>
-      <w:bookmarkStart w:id="1" w:name="_[2.2]Requirement_Gathering_Techniqu"/>
-      <w:bookmarkEnd w:id="1"/>
+      <w:bookmarkStart w:id="2" w:name="_[2.2]Requirement_Gathering_Techniqu"/>
+      <w:bookmarkEnd w:id="2"/>
       <w:r>
         <w:rPr>
           <w:rFonts w:ascii="Times New Roman" w:hAnsi="Times New Roman" w:cs="Times New Roman"/>
@@ -7938,8 +8115,8 @@
           <w:szCs w:val="32"/>
         </w:rPr>
       </w:pPr>
-      <w:bookmarkStart w:id="2" w:name="_[2.3]Consolidated_List_of"/>
-      <w:bookmarkEnd w:id="2"/>
+      <w:bookmarkStart w:id="3" w:name="_[2.3]Consolidated_List_of"/>
+      <w:bookmarkEnd w:id="3"/>
       <w:r>
         <w:rPr>
           <w:rFonts w:ascii="Times New Roman" w:hAnsi="Times New Roman" w:cs="Times New Roman"/>
@@ -8202,8 +8379,8 @@
           <w:sz w:val="72"/>
         </w:rPr>
       </w:pPr>
-      <w:bookmarkStart w:id="3" w:name="_[2.4]Project_Definition"/>
-      <w:bookmarkEnd w:id="3"/>
+      <w:bookmarkStart w:id="4" w:name="_[2.4]Project_Definition"/>
+      <w:bookmarkEnd w:id="4"/>
       <w:r>
         <w:rPr>
           <w:rFonts w:ascii="Times New Roman" w:hAnsi="Times New Roman" w:cs="Times New Roman"/>
@@ -8236,17 +8413,7 @@
           <w:sz w:val="24"/>
           <w:lang w:val="en"/>
         </w:rPr>
-        <w:t>Hundreds of events happens in our city, but it’s difficult to find them out. ‘Let’s Meet’ in City helps you do that..!!Our System provides a common platform to people to do more of what they want to do in life. It is organized ar</w:t>
-      </w:r>
-      <w:bookmarkStart w:id="4" w:name="_GoBack"/>
-      <w:bookmarkEnd w:id="4"/>
-      <w:r>
-        <w:rPr>
-          <w:rFonts w:ascii="Times New Roman" w:eastAsia="Microsoft YaHei UI" w:hAnsi="Times New Roman" w:cs="Times New Roman"/>
-          <w:sz w:val="24"/>
-          <w:lang w:val="en"/>
-        </w:rPr>
-        <w:t>ound one simple idea: “when we get together and do the things that matter to us, we’re at our best.” And that’s what our system does. It brings people together to do, explore, teach and learn the things that help them come alive.</w:t>
+        <w:t>Hundreds of events happens in our city, but it’s difficult to find them out. ‘Let’s Meet’ in City helps you do that..!!Our System provides a common platform to people to do more of what they want to do in life. It is organized around one simple idea: “when we get together and do the things that matter to us, we’re at our best.” And that’s what our system does. It brings people together to do, explore, teach and learn the things that help them come alive.</w:t>
       </w:r>
       <w:r>
         <w:rPr>
@@ -9199,6 +9366,119 @@
     </w:lvl>
   </w:abstractNum>
   <w:abstractNum w:abstractNumId="4" w15:restartNumberingAfterBreak="0">
+    <w:nsid w:val="161734B6"/>
+    <w:multiLevelType w:val="hybridMultilevel"/>
+    <w:tmpl w:val="C32864A2"/>
+    <w:lvl w:ilvl="0" w:tplc="4009000B">
+      <w:start w:val="1"/>
+      <w:numFmt w:val="bullet"/>
+      <w:lvlText w:val=""/>
+      <w:lvlJc w:val="left"/>
+      <w:pPr>
+        <w:ind w:left="1440" w:hanging="360"/>
+      </w:pPr>
+      <w:rPr>
+        <w:rFonts w:ascii="Wingdings" w:hAnsi="Wingdings" w:hint="default"/>
+      </w:rPr>
+    </w:lvl>
+    <w:lvl w:ilvl="1" w:tplc="40090003" w:tentative="1">
+      <w:start w:val="1"/>
+      <w:numFmt w:val="bullet"/>
+      <w:lvlText w:val="o"/>
+      <w:lvlJc w:val="left"/>
+      <w:pPr>
+        <w:ind w:left="2160" w:hanging="360"/>
+      </w:pPr>
+      <w:rPr>
+        <w:rFonts w:ascii="Courier New" w:hAnsi="Courier New" w:cs="Courier New" w:hint="default"/>
+      </w:rPr>
+    </w:lvl>
+    <w:lvl w:ilvl="2" w:tplc="40090005" w:tentative="1">
+      <w:start w:val="1"/>
+      <w:numFmt w:val="bullet"/>
+      <w:lvlText w:val=""/>
+      <w:lvlJc w:val="left"/>
+      <w:pPr>
+        <w:ind w:left="2880" w:hanging="360"/>
+      </w:pPr>
+      <w:rPr>
+        <w:rFonts w:ascii="Wingdings" w:hAnsi="Wingdings" w:hint="default"/>
+      </w:rPr>
+    </w:lvl>
+    <w:lvl w:ilvl="3" w:tplc="40090001" w:tentative="1">
+      <w:start w:val="1"/>
+      <w:numFmt w:val="bullet"/>
+      <w:lvlText w:val=""/>
+      <w:lvlJc w:val="left"/>
+      <w:pPr>
+        <w:ind w:left="3600" w:hanging="360"/>
+      </w:pPr>
+      <w:rPr>
+        <w:rFonts w:ascii="Symbol" w:hAnsi="Symbol" w:hint="default"/>
+      </w:rPr>
+    </w:lvl>
+    <w:lvl w:ilvl="4" w:tplc="40090003" w:tentative="1">
+      <w:start w:val="1"/>
+      <w:numFmt w:val="bullet"/>
+      <w:lvlText w:val="o"/>
+      <w:lvlJc w:val="left"/>
+      <w:pPr>
+        <w:ind w:left="4320" w:hanging="360"/>
+      </w:pPr>
+      <w:rPr>
+        <w:rFonts w:ascii="Courier New" w:hAnsi="Courier New" w:cs="Courier New" w:hint="default"/>
+      </w:rPr>
+    </w:lvl>
+    <w:lvl w:ilvl="5" w:tplc="40090005" w:tentative="1">
+      <w:start w:val="1"/>
+      <w:numFmt w:val="bullet"/>
+      <w:lvlText w:val=""/>
+      <w:lvlJc w:val="left"/>
+      <w:pPr>
+        <w:ind w:left="5040" w:hanging="360"/>
+      </w:pPr>
+      <w:rPr>
+        <w:rFonts w:ascii="Wingdings" w:hAnsi="Wingdings" w:hint="default"/>
+      </w:rPr>
+    </w:lvl>
+    <w:lvl w:ilvl="6" w:tplc="40090001" w:tentative="1">
+      <w:start w:val="1"/>
+      <w:numFmt w:val="bullet"/>
+      <w:lvlText w:val=""/>
+      <w:lvlJc w:val="left"/>
+      <w:pPr>
+        <w:ind w:left="5760" w:hanging="360"/>
+      </w:pPr>
+      <w:rPr>
+        <w:rFonts w:ascii="Symbol" w:hAnsi="Symbol" w:hint="default"/>
+      </w:rPr>
+    </w:lvl>
+    <w:lvl w:ilvl="7" w:tplc="40090003" w:tentative="1">
+      <w:start w:val="1"/>
+      <w:numFmt w:val="bullet"/>
+      <w:lvlText w:val="o"/>
+      <w:lvlJc w:val="left"/>
+      <w:pPr>
+        <w:ind w:left="6480" w:hanging="360"/>
+      </w:pPr>
+      <w:rPr>
+        <w:rFonts w:ascii="Courier New" w:hAnsi="Courier New" w:cs="Courier New" w:hint="default"/>
+      </w:rPr>
+    </w:lvl>
+    <w:lvl w:ilvl="8" w:tplc="40090005" w:tentative="1">
+      <w:start w:val="1"/>
+      <w:numFmt w:val="bullet"/>
+      <w:lvlText w:val=""/>
+      <w:lvlJc w:val="left"/>
+      <w:pPr>
+        <w:ind w:left="7200" w:hanging="360"/>
+      </w:pPr>
+      <w:rPr>
+        <w:rFonts w:ascii="Wingdings" w:hAnsi="Wingdings" w:hint="default"/>
+      </w:rPr>
+    </w:lvl>
+  </w:abstractNum>
+  <w:abstractNum w:abstractNumId="5" w15:restartNumberingAfterBreak="0">
     <w:nsid w:val="19614D53"/>
     <w:multiLevelType w:val="hybridMultilevel"/>
     <w:tmpl w:val="F216FE96"/>
@@ -9287,7 +9567,209 @@
       </w:pPr>
     </w:lvl>
   </w:abstractNum>
-  <w:abstractNum w:abstractNumId="5" w15:restartNumberingAfterBreak="0">
+  <w:abstractNum w:abstractNumId="6" w15:restartNumberingAfterBreak="0">
+    <w:nsid w:val="1FDD1A42"/>
+    <w:multiLevelType w:val="hybridMultilevel"/>
+    <w:tmpl w:val="20E0853E"/>
+    <w:lvl w:ilvl="0" w:tplc="4009000B">
+      <w:start w:val="1"/>
+      <w:numFmt w:val="bullet"/>
+      <w:lvlText w:val=""/>
+      <w:lvlJc w:val="left"/>
+      <w:pPr>
+        <w:ind w:left="1440" w:hanging="360"/>
+      </w:pPr>
+      <w:rPr>
+        <w:rFonts w:ascii="Wingdings" w:hAnsi="Wingdings" w:hint="default"/>
+      </w:rPr>
+    </w:lvl>
+    <w:lvl w:ilvl="1" w:tplc="40090003" w:tentative="1">
+      <w:start w:val="1"/>
+      <w:numFmt w:val="bullet"/>
+      <w:lvlText w:val="o"/>
+      <w:lvlJc w:val="left"/>
+      <w:pPr>
+        <w:ind w:left="2160" w:hanging="360"/>
+      </w:pPr>
+      <w:rPr>
+        <w:rFonts w:ascii="Courier New" w:hAnsi="Courier New" w:cs="Courier New" w:hint="default"/>
+      </w:rPr>
+    </w:lvl>
+    <w:lvl w:ilvl="2" w:tplc="40090005" w:tentative="1">
+      <w:start w:val="1"/>
+      <w:numFmt w:val="bullet"/>
+      <w:lvlText w:val=""/>
+      <w:lvlJc w:val="left"/>
+      <w:pPr>
+        <w:ind w:left="2880" w:hanging="360"/>
+      </w:pPr>
+      <w:rPr>
+        <w:rFonts w:ascii="Wingdings" w:hAnsi="Wingdings" w:hint="default"/>
+      </w:rPr>
+    </w:lvl>
+    <w:lvl w:ilvl="3" w:tplc="40090001" w:tentative="1">
+      <w:start w:val="1"/>
+      <w:numFmt w:val="bullet"/>
+      <w:lvlText w:val=""/>
+      <w:lvlJc w:val="left"/>
+      <w:pPr>
+        <w:ind w:left="3600" w:hanging="360"/>
+      </w:pPr>
+      <w:rPr>
+        <w:rFonts w:ascii="Symbol" w:hAnsi="Symbol" w:hint="default"/>
+      </w:rPr>
+    </w:lvl>
+    <w:lvl w:ilvl="4" w:tplc="40090003" w:tentative="1">
+      <w:start w:val="1"/>
+      <w:numFmt w:val="bullet"/>
+      <w:lvlText w:val="o"/>
+      <w:lvlJc w:val="left"/>
+      <w:pPr>
+        <w:ind w:left="4320" w:hanging="360"/>
+      </w:pPr>
+      <w:rPr>
+        <w:rFonts w:ascii="Courier New" w:hAnsi="Courier New" w:cs="Courier New" w:hint="default"/>
+      </w:rPr>
+    </w:lvl>
+    <w:lvl w:ilvl="5" w:tplc="40090005" w:tentative="1">
+      <w:start w:val="1"/>
+      <w:numFmt w:val="bullet"/>
+      <w:lvlText w:val=""/>
+      <w:lvlJc w:val="left"/>
+      <w:pPr>
+        <w:ind w:left="5040" w:hanging="360"/>
+      </w:pPr>
+      <w:rPr>
+        <w:rFonts w:ascii="Wingdings" w:hAnsi="Wingdings" w:hint="default"/>
+      </w:rPr>
+    </w:lvl>
+    <w:lvl w:ilvl="6" w:tplc="40090001" w:tentative="1">
+      <w:start w:val="1"/>
+      <w:numFmt w:val="bullet"/>
+      <w:lvlText w:val=""/>
+      <w:lvlJc w:val="left"/>
+      <w:pPr>
+        <w:ind w:left="5760" w:hanging="360"/>
+      </w:pPr>
+      <w:rPr>
+        <w:rFonts w:ascii="Symbol" w:hAnsi="Symbol" w:hint="default"/>
+      </w:rPr>
+    </w:lvl>
+    <w:lvl w:ilvl="7" w:tplc="40090003" w:tentative="1">
+      <w:start w:val="1"/>
+      <w:numFmt w:val="bullet"/>
+      <w:lvlText w:val="o"/>
+      <w:lvlJc w:val="left"/>
+      <w:pPr>
+        <w:ind w:left="6480" w:hanging="360"/>
+      </w:pPr>
+      <w:rPr>
+        <w:rFonts w:ascii="Courier New" w:hAnsi="Courier New" w:cs="Courier New" w:hint="default"/>
+      </w:rPr>
+    </w:lvl>
+    <w:lvl w:ilvl="8" w:tplc="40090005" w:tentative="1">
+      <w:start w:val="1"/>
+      <w:numFmt w:val="bullet"/>
+      <w:lvlText w:val=""/>
+      <w:lvlJc w:val="left"/>
+      <w:pPr>
+        <w:ind w:left="7200" w:hanging="360"/>
+      </w:pPr>
+      <w:rPr>
+        <w:rFonts w:ascii="Wingdings" w:hAnsi="Wingdings" w:hint="default"/>
+      </w:rPr>
+    </w:lvl>
+  </w:abstractNum>
+  <w:abstractNum w:abstractNumId="7" w15:restartNumberingAfterBreak="0">
+    <w:nsid w:val="22D745A6"/>
+    <w:multiLevelType w:val="hybridMultilevel"/>
+    <w:tmpl w:val="183AA886"/>
+    <w:lvl w:ilvl="0" w:tplc="4009000F">
+      <w:start w:val="1"/>
+      <w:numFmt w:val="decimal"/>
+      <w:lvlText w:val="%1."/>
+      <w:lvlJc w:val="left"/>
+      <w:pPr>
+        <w:ind w:left="2160" w:hanging="360"/>
+      </w:pPr>
+    </w:lvl>
+    <w:lvl w:ilvl="1" w:tplc="4009000B">
+      <w:start w:val="1"/>
+      <w:numFmt w:val="bullet"/>
+      <w:lvlText w:val=""/>
+      <w:lvlJc w:val="left"/>
+      <w:pPr>
+        <w:ind w:left="2880" w:hanging="360"/>
+      </w:pPr>
+      <w:rPr>
+        <w:rFonts w:ascii="Wingdings" w:hAnsi="Wingdings" w:hint="default"/>
+      </w:rPr>
+    </w:lvl>
+    <w:lvl w:ilvl="2" w:tplc="4009001B" w:tentative="1">
+      <w:start w:val="1"/>
+      <w:numFmt w:val="lowerRoman"/>
+      <w:lvlText w:val="%3."/>
+      <w:lvlJc w:val="right"/>
+      <w:pPr>
+        <w:ind w:left="3600" w:hanging="180"/>
+      </w:pPr>
+    </w:lvl>
+    <w:lvl w:ilvl="3" w:tplc="4009000F" w:tentative="1">
+      <w:start w:val="1"/>
+      <w:numFmt w:val="decimal"/>
+      <w:lvlText w:val="%4."/>
+      <w:lvlJc w:val="left"/>
+      <w:pPr>
+        <w:ind w:left="4320" w:hanging="360"/>
+      </w:pPr>
+    </w:lvl>
+    <w:lvl w:ilvl="4" w:tplc="40090019" w:tentative="1">
+      <w:start w:val="1"/>
+      <w:numFmt w:val="lowerLetter"/>
+      <w:lvlText w:val="%5."/>
+      <w:lvlJc w:val="left"/>
+      <w:pPr>
+        <w:ind w:left="5040" w:hanging="360"/>
+      </w:pPr>
+    </w:lvl>
+    <w:lvl w:ilvl="5" w:tplc="4009001B" w:tentative="1">
+      <w:start w:val="1"/>
+      <w:numFmt w:val="lowerRoman"/>
+      <w:lvlText w:val="%6."/>
+      <w:lvlJc w:val="right"/>
+      <w:pPr>
+        <w:ind w:left="5760" w:hanging="180"/>
+      </w:pPr>
+    </w:lvl>
+    <w:lvl w:ilvl="6" w:tplc="4009000F" w:tentative="1">
+      <w:start w:val="1"/>
+      <w:numFmt w:val="decimal"/>
+      <w:lvlText w:val="%7."/>
+      <w:lvlJc w:val="left"/>
+      <w:pPr>
+        <w:ind w:left="6480" w:hanging="360"/>
+      </w:pPr>
+    </w:lvl>
+    <w:lvl w:ilvl="7" w:tplc="40090019" w:tentative="1">
+      <w:start w:val="1"/>
+      <w:numFmt w:val="lowerLetter"/>
+      <w:lvlText w:val="%8."/>
+      <w:lvlJc w:val="left"/>
+      <w:pPr>
+        <w:ind w:left="7200" w:hanging="360"/>
+      </w:pPr>
+    </w:lvl>
+    <w:lvl w:ilvl="8" w:tplc="4009001B" w:tentative="1">
+      <w:start w:val="1"/>
+      <w:numFmt w:val="lowerRoman"/>
+      <w:lvlText w:val="%9."/>
+      <w:lvlJc w:val="right"/>
+      <w:pPr>
+        <w:ind w:left="7920" w:hanging="180"/>
+      </w:pPr>
+    </w:lvl>
+  </w:abstractNum>
+  <w:abstractNum w:abstractNumId="8" w15:restartNumberingAfterBreak="0">
     <w:nsid w:val="34722735"/>
     <w:multiLevelType w:val="hybridMultilevel"/>
     <w:tmpl w:val="1A08FACA"/>
@@ -9400,7 +9882,7 @@
       </w:rPr>
     </w:lvl>
   </w:abstractNum>
-  <w:abstractNum w:abstractNumId="6" w15:restartNumberingAfterBreak="0">
+  <w:abstractNum w:abstractNumId="9" w15:restartNumberingAfterBreak="0">
     <w:nsid w:val="397B6418"/>
     <w:multiLevelType w:val="hybridMultilevel"/>
     <w:tmpl w:val="828E02F8"/>
@@ -9513,7 +9995,7 @@
       </w:rPr>
     </w:lvl>
   </w:abstractNum>
-  <w:abstractNum w:abstractNumId="7" w15:restartNumberingAfterBreak="0">
+  <w:abstractNum w:abstractNumId="10" w15:restartNumberingAfterBreak="0">
     <w:nsid w:val="41454818"/>
     <w:multiLevelType w:val="hybridMultilevel"/>
     <w:tmpl w:val="18D28F8E"/>
@@ -9626,7 +10108,7 @@
       </w:rPr>
     </w:lvl>
   </w:abstractNum>
-  <w:abstractNum w:abstractNumId="8" w15:restartNumberingAfterBreak="0">
+  <w:abstractNum w:abstractNumId="11" w15:restartNumberingAfterBreak="0">
     <w:nsid w:val="538C6044"/>
     <w:multiLevelType w:val="hybridMultilevel"/>
     <w:tmpl w:val="F9200970"/>
@@ -9739,7 +10221,7 @@
       </w:rPr>
     </w:lvl>
   </w:abstractNum>
-  <w:abstractNum w:abstractNumId="9" w15:restartNumberingAfterBreak="0">
+  <w:abstractNum w:abstractNumId="12" w15:restartNumberingAfterBreak="0">
     <w:nsid w:val="5A192728"/>
     <w:multiLevelType w:val="hybridMultilevel"/>
     <w:tmpl w:val="F46ED3CC"/>
@@ -9828,10 +10310,10 @@
       </w:pPr>
     </w:lvl>
   </w:abstractNum>
-  <w:abstractNum w:abstractNumId="10" w15:restartNumberingAfterBreak="0">
+  <w:abstractNum w:abstractNumId="13" w15:restartNumberingAfterBreak="0">
     <w:nsid w:val="63126C03"/>
     <w:multiLevelType w:val="hybridMultilevel"/>
-    <w:tmpl w:val="F46ED3CC"/>
+    <w:tmpl w:val="301A9E46"/>
     <w:lvl w:ilvl="0" w:tplc="4009000F">
       <w:start w:val="1"/>
       <w:numFmt w:val="decimal"/>
@@ -9862,7 +10344,7 @@
         <w:ind w:left="3600" w:hanging="180"/>
       </w:pPr>
     </w:lvl>
-    <w:lvl w:ilvl="3" w:tplc="4009000F" w:tentative="1">
+    <w:lvl w:ilvl="3" w:tplc="4009000F">
       <w:start w:val="1"/>
       <w:numFmt w:val="decimal"/>
       <w:lvlText w:val="%4."/>
@@ -9918,28 +10400,28 @@
     </w:lvl>
   </w:abstractNum>
   <w:num w:numId="1">
-    <w:abstractNumId w:val="6"/>
+    <w:abstractNumId w:val="9"/>
   </w:num>
   <w:num w:numId="2">
-    <w:abstractNumId w:val="10"/>
+    <w:abstractNumId w:val="13"/>
   </w:num>
   <w:num w:numId="3">
     <w:abstractNumId w:val="0"/>
   </w:num>
   <w:num w:numId="4">
-    <w:abstractNumId w:val="5"/>
+    <w:abstractNumId w:val="8"/>
   </w:num>
   <w:num w:numId="5">
-    <w:abstractNumId w:val="9"/>
+    <w:abstractNumId w:val="12"/>
   </w:num>
   <w:num w:numId="6">
-    <w:abstractNumId w:val="8"/>
+    <w:abstractNumId w:val="11"/>
   </w:num>
   <w:num w:numId="7">
-    <w:abstractNumId w:val="7"/>
+    <w:abstractNumId w:val="10"/>
   </w:num>
   <w:num w:numId="8">
-    <w:abstractNumId w:val="4"/>
+    <w:abstractNumId w:val="5"/>
   </w:num>
   <w:num w:numId="9">
     <w:abstractNumId w:val="2"/>
@@ -9949,6 +10431,15 @@
   </w:num>
   <w:num w:numId="11">
     <w:abstractNumId w:val="1"/>
+  </w:num>
+  <w:num w:numId="12">
+    <w:abstractNumId w:val="7"/>
+  </w:num>
+  <w:num w:numId="13">
+    <w:abstractNumId w:val="4"/>
+  </w:num>
+  <w:num w:numId="14">
+    <w:abstractNumId w:val="6"/>
   </w:num>
   <w:numIdMacAtCleanup w:val="11"/>
 </w:numbering>
@@ -11415,7 +11906,7 @@
 </file>
 
 <file path=customXml/itemProps1.xml><?xml version="1.0" encoding="utf-8"?>
-<ds:datastoreItem xmlns:ds="http://schemas.openxmlformats.org/officeDocument/2006/customXml" ds:itemID="{1AE02787-2094-485D-A2E8-584B79D07512}">
+<ds:datastoreItem xmlns:ds="http://schemas.openxmlformats.org/officeDocument/2006/customXml" ds:itemID="{C875A74E-B33E-4E55-8B37-DD743B4B1C94}">
   <ds:schemaRefs>
     <ds:schemaRef ds:uri="http://schemas.openxmlformats.org/officeDocument/2006/bibliography"/>
   </ds:schemaRefs>

</xml_diff>